<commit_message>
Update Login Redux, aminPage. Fix ProfileCard
</commit_message>
<xml_diff>
--- a/Material/JavaFlorist Note.docx
+++ b/Material/JavaFlorist Note.docx
@@ -249,7 +249,14 @@
       <w:r>
         <w:t xml:space="preserve"> api</w:t>
       </w:r>
-      <w:r>
+    </w:p>
+    <w:p>
+      <w:pPr>
+        <w:pStyle w:val="11"/>
+        <w:numPr>
+          <w:ilvl w:val="0"/>
+          <w:numId w:val="4"/>
+        </w:numPr>
         <w:rPr>
           <w:rFonts w:ascii="Consolas" w:hAnsi="Consolas" w:cs="Consolas"/>
           <w:color w:val="000000"/>
@@ -257,6 +264,15 @@
           <w:szCs w:val="19"/>
           <w:lang w:eastAsia="vi-VN"/>
         </w:rPr>
+      </w:pPr>
+      <w:r>
+        <w:rPr>
+          <w:rFonts w:ascii="Consolas" w:hAnsi="Consolas" w:cs="Consolas"/>
+          <w:color w:val="000000"/>
+          <w:sz w:val="19"/>
+          <w:szCs w:val="19"/>
+          <w:lang w:eastAsia="vi-VN"/>
+        </w:rPr>
         <w:br w:type="page"/>
       </w:r>
     </w:p>
@@ -357,6 +373,9 @@
         <w:jc w:val="left"/>
       </w:pPr>
       <w:r>
+        <w:rPr>
+          <w:noProof/>
+        </w:rPr>
         <w:drawing>
           <wp:inline distT="0" distB="0" distL="0" distR="0" wp14:anchorId="644B5818" wp14:editId="250A31BE">
             <wp:extent cx="5761990" cy="3233420"/>
@@ -405,6 +424,9 @@
         <w:jc w:val="left"/>
       </w:pPr>
       <w:r>
+        <w:rPr>
+          <w:noProof/>
+        </w:rPr>
         <w:drawing>
           <wp:inline distT="0" distB="0" distL="0" distR="0" wp14:anchorId="7B61DAAE" wp14:editId="6B3E7C98">
             <wp:extent cx="5761990" cy="2948940"/>
@@ -455,11 +477,264 @@
       <w:r>
         <w:t>All function available in this page is worked, you can try it!</w:t>
       </w:r>
+    </w:p>
+    <w:p>
+      <w:pPr>
+        <w:pStyle w:val="Heading1"/>
+      </w:pPr>
+      <w:r>
+        <w:rPr>
+          <w:lang w:val="vi-VN"/>
+        </w:rPr>
+        <w:lastRenderedPageBreak/>
+        <w:t xml:space="preserve">SET UP FOR </w:t>
+      </w:r>
+      <w:r>
+        <w:t>ADMIN FRONT-END</w:t>
+      </w:r>
+    </w:p>
+    <w:p>
+      <w:r>
+        <w:drawing>
+          <wp:inline distT="0" distB="0" distL="0" distR="0" wp14:anchorId="31CD96E7" wp14:editId="50B48209">
+            <wp:extent cx="5761990" cy="3145155"/>
+            <wp:effectExtent l="0" t="0" r="0" b="0"/>
+            <wp:docPr id="5" name="Picture 5"/>
+            <wp:cNvGraphicFramePr>
+              <a:graphicFrameLocks xmlns:a="http://schemas.openxmlformats.org/drawingml/2006/main" noChangeAspect="1"/>
+            </wp:cNvGraphicFramePr>
+            <a:graphic xmlns:a="http://schemas.openxmlformats.org/drawingml/2006/main">
+              <a:graphicData uri="http://schemas.openxmlformats.org/drawingml/2006/picture">
+                <pic:pic xmlns:pic="http://schemas.openxmlformats.org/drawingml/2006/picture">
+                  <pic:nvPicPr>
+                    <pic:cNvPr id="1" name=""/>
+                    <pic:cNvPicPr/>
+                  </pic:nvPicPr>
+                  <pic:blipFill>
+                    <a:blip r:embed="rId12"/>
+                    <a:stretch>
+                      <a:fillRect/>
+                    </a:stretch>
+                  </pic:blipFill>
+                  <pic:spPr>
+                    <a:xfrm>
+                      <a:off x="0" y="0"/>
+                      <a:ext cx="5761990" cy="3145155"/>
+                    </a:xfrm>
+                    <a:prstGeom prst="rect">
+                      <a:avLst/>
+                    </a:prstGeom>
+                  </pic:spPr>
+                </pic:pic>
+              </a:graphicData>
+            </a:graphic>
+          </wp:inline>
+        </w:drawing>
+      </w:r>
+    </w:p>
+    <w:p>
+      <w:pPr>
+        <w:pStyle w:val="NoidungStyle1"/>
+        <w:jc w:val="left"/>
+      </w:pPr>
+      <w:r>
+        <w:t>Ex: Create new Page for Product!!</w:t>
+      </w:r>
+    </w:p>
+    <w:p>
+      <w:pPr>
+        <w:pStyle w:val="NoidungStyle1"/>
+        <w:jc w:val="left"/>
+        <w:rPr>
+          <w:b/>
+        </w:rPr>
+      </w:pPr>
+      <w:r>
+        <w:rPr>
+          <w:b/>
+        </w:rPr>
+        <w:t>Step 1:</w:t>
+      </w:r>
+    </w:p>
+    <w:p>
+      <w:pPr>
+        <w:pStyle w:val="NoidungStyle1"/>
+        <w:jc w:val="left"/>
+      </w:pPr>
+      <w:r>
+        <w:t>Create new Component. Ex: Product.component.js</w:t>
+      </w:r>
+    </w:p>
+    <w:p>
+      <w:pPr>
+        <w:pStyle w:val="NoidungStyle1"/>
+        <w:jc w:val="left"/>
+      </w:pPr>
+      <w:r>
+        <w:drawing>
+          <wp:inline distT="0" distB="0" distL="0" distR="0" wp14:anchorId="04A8AD09" wp14:editId="49F22E03">
+            <wp:extent cx="2065199" cy="762066"/>
+            <wp:effectExtent l="0" t="0" r="0" b="0"/>
+            <wp:docPr id="7" name="Picture 7"/>
+            <wp:cNvGraphicFramePr>
+              <a:graphicFrameLocks xmlns:a="http://schemas.openxmlformats.org/drawingml/2006/main" noChangeAspect="1"/>
+            </wp:cNvGraphicFramePr>
+            <a:graphic xmlns:a="http://schemas.openxmlformats.org/drawingml/2006/main">
+              <a:graphicData uri="http://schemas.openxmlformats.org/drawingml/2006/picture">
+                <pic:pic xmlns:pic="http://schemas.openxmlformats.org/drawingml/2006/picture">
+                  <pic:nvPicPr>
+                    <pic:cNvPr id="1" name=""/>
+                    <pic:cNvPicPr/>
+                  </pic:nvPicPr>
+                  <pic:blipFill>
+                    <a:blip r:embed="rId13"/>
+                    <a:stretch>
+                      <a:fillRect/>
+                    </a:stretch>
+                  </pic:blipFill>
+                  <pic:spPr>
+                    <a:xfrm>
+                      <a:off x="0" y="0"/>
+                      <a:ext cx="2065199" cy="762066"/>
+                    </a:xfrm>
+                    <a:prstGeom prst="rect">
+                      <a:avLst/>
+                    </a:prstGeom>
+                  </pic:spPr>
+                </pic:pic>
+              </a:graphicData>
+            </a:graphic>
+          </wp:inline>
+        </w:drawing>
+      </w:r>
+    </w:p>
+    <w:p>
+      <w:pPr>
+        <w:pStyle w:val="NoidungStyle1"/>
+        <w:jc w:val="left"/>
+        <w:rPr>
+          <w:b/>
+        </w:rPr>
+      </w:pPr>
+      <w:r>
+        <w:rPr>
+          <w:b/>
+        </w:rPr>
+        <w:t>Step2:</w:t>
+      </w:r>
       <w:bookmarkStart w:id="0" w:name="_GoBack"/>
       <w:bookmarkEnd w:id="0"/>
     </w:p>
+    <w:p>
+      <w:pPr>
+        <w:pStyle w:val="NoidungStyle1"/>
+        <w:jc w:val="left"/>
+      </w:pPr>
+      <w:r>
+        <w:t>Decalre new Component in Dashboard.js =&gt; mainPage() Replace null = new Component</w:t>
+      </w:r>
+    </w:p>
+    <w:p>
+      <w:pPr>
+        <w:pStyle w:val="NoidungStyle1"/>
+        <w:jc w:val="left"/>
+      </w:pPr>
+      <w:r>
+        <w:lastRenderedPageBreak/>
+        <w:drawing>
+          <wp:inline distT="0" distB="0" distL="0" distR="0" wp14:anchorId="1B824D33" wp14:editId="395CFA5C">
+            <wp:extent cx="2629267" cy="2362530"/>
+            <wp:effectExtent l="0" t="0" r="0" b="0"/>
+            <wp:docPr id="8" name="Picture 8"/>
+            <wp:cNvGraphicFramePr>
+              <a:graphicFrameLocks xmlns:a="http://schemas.openxmlformats.org/drawingml/2006/main" noChangeAspect="1"/>
+            </wp:cNvGraphicFramePr>
+            <a:graphic xmlns:a="http://schemas.openxmlformats.org/drawingml/2006/main">
+              <a:graphicData uri="http://schemas.openxmlformats.org/drawingml/2006/picture">
+                <pic:pic xmlns:pic="http://schemas.openxmlformats.org/drawingml/2006/picture">
+                  <pic:nvPicPr>
+                    <pic:cNvPr id="1" name=""/>
+                    <pic:cNvPicPr/>
+                  </pic:nvPicPr>
+                  <pic:blipFill>
+                    <a:blip r:embed="rId14"/>
+                    <a:stretch>
+                      <a:fillRect/>
+                    </a:stretch>
+                  </pic:blipFill>
+                  <pic:spPr>
+                    <a:xfrm>
+                      <a:off x="0" y="0"/>
+                      <a:ext cx="2629267" cy="2362530"/>
+                    </a:xfrm>
+                    <a:prstGeom prst="rect">
+                      <a:avLst/>
+                    </a:prstGeom>
+                  </pic:spPr>
+                </pic:pic>
+              </a:graphicData>
+            </a:graphic>
+          </wp:inline>
+        </w:drawing>
+      </w:r>
+    </w:p>
+    <w:p>
+      <w:pPr>
+        <w:pStyle w:val="NoidungStyle1"/>
+        <w:jc w:val="left"/>
+      </w:pPr>
+      <w:r>
+        <w:drawing>
+          <wp:inline distT="0" distB="0" distL="0" distR="0" wp14:anchorId="549BEE0E" wp14:editId="1A87C77D">
+            <wp:extent cx="5761990" cy="4972050"/>
+            <wp:effectExtent l="0" t="0" r="0" b="0"/>
+            <wp:docPr id="9" name="Picture 9"/>
+            <wp:cNvGraphicFramePr>
+              <a:graphicFrameLocks xmlns:a="http://schemas.openxmlformats.org/drawingml/2006/main" noChangeAspect="1"/>
+            </wp:cNvGraphicFramePr>
+            <a:graphic xmlns:a="http://schemas.openxmlformats.org/drawingml/2006/main">
+              <a:graphicData uri="http://schemas.openxmlformats.org/drawingml/2006/picture">
+                <pic:pic xmlns:pic="http://schemas.openxmlformats.org/drawingml/2006/picture">
+                  <pic:nvPicPr>
+                    <pic:cNvPr id="1" name=""/>
+                    <pic:cNvPicPr/>
+                  </pic:nvPicPr>
+                  <pic:blipFill>
+                    <a:blip r:embed="rId15"/>
+                    <a:stretch>
+                      <a:fillRect/>
+                    </a:stretch>
+                  </pic:blipFill>
+                  <pic:spPr>
+                    <a:xfrm>
+                      <a:off x="0" y="0"/>
+                      <a:ext cx="5761990" cy="4972050"/>
+                    </a:xfrm>
+                    <a:prstGeom prst="rect">
+                      <a:avLst/>
+                    </a:prstGeom>
+                  </pic:spPr>
+                </pic:pic>
+              </a:graphicData>
+            </a:graphic>
+          </wp:inline>
+        </w:drawing>
+      </w:r>
+    </w:p>
+    <w:p>
+      <w:pPr>
+        <w:pStyle w:val="NoidungStyle1"/>
+        <w:jc w:val="left"/>
+      </w:pPr>
+    </w:p>
+    <w:p>
+      <w:pPr>
+        <w:pStyle w:val="NoidungStyle1"/>
+        <w:jc w:val="left"/>
+      </w:pPr>
+    </w:p>
     <w:sectPr>
-      <w:footerReference w:type="default" r:id="rId12"/>
+      <w:footerReference w:type="default" r:id="rId16"/>
       <w:pgSz w:w="11909" w:h="16834" w:code="9"/>
       <w:pgMar w:top="1418" w:right="1134" w:bottom="1418" w:left="1701" w:header="720" w:footer="720" w:gutter="0"/>
       <w:pgNumType w:start="1"/>
@@ -522,7 +797,7 @@
         <w:rStyle w:val="PageNumber"/>
         <w:noProof/>
       </w:rPr>
-      <w:t>3</w:t>
+      <w:t>5</w:t>
     </w:r>
     <w:r>
       <w:rPr>
@@ -560,7 +835,7 @@
 
 <file path=word/numbering.xml><?xml version="1.0" encoding="utf-8"?>
 <w:numbering xmlns:wpc="http://schemas.microsoft.com/office/word/2010/wordprocessingCanvas" xmlns:mc="http://schemas.openxmlformats.org/markup-compatibility/2006" xmlns:o="urn:schemas-microsoft-com:office:office" xmlns:r="http://schemas.openxmlformats.org/officeDocument/2006/relationships" xmlns:m="http://schemas.openxmlformats.org/officeDocument/2006/math" xmlns:v="urn:schemas-microsoft-com:vml" xmlns:wp14="http://schemas.microsoft.com/office/word/2010/wordprocessingDrawing" xmlns:wp="http://schemas.openxmlformats.org/drawingml/2006/wordprocessingDrawing" xmlns:w10="urn:schemas-microsoft-com:office:word" xmlns:w="http://schemas.openxmlformats.org/wordprocessingml/2006/main" xmlns:w14="http://schemas.microsoft.com/office/word/2010/wordml" xmlns:w15="http://schemas.microsoft.com/office/word/2012/wordml" xmlns:wpg="http://schemas.microsoft.com/office/word/2010/wordprocessingGroup" xmlns:wpi="http://schemas.microsoft.com/office/word/2010/wordprocessingInk" xmlns:wne="http://schemas.microsoft.com/office/word/2006/wordml" xmlns:wps="http://schemas.microsoft.com/office/word/2010/wordprocessingShape" mc:Ignorable="w14 w15 wp14">
-  <w:abstractNum w:abstractNumId="0" w15:restartNumberingAfterBreak="0">
+  <w:abstractNum w:abstractNumId="0">
     <w:nsid w:val="0E963C3F"/>
     <w:multiLevelType w:val="hybridMultilevel"/>
     <w:tmpl w:val="E3C0F666"/>
@@ -646,7 +921,7 @@
       </w:pPr>
     </w:lvl>
   </w:abstractNum>
-  <w:abstractNum w:abstractNumId="1" w15:restartNumberingAfterBreak="0">
+  <w:abstractNum w:abstractNumId="1">
     <w:nsid w:val="118D06FA"/>
     <w:multiLevelType w:val="hybridMultilevel"/>
     <w:tmpl w:val="AE64BC6E"/>
@@ -760,7 +1035,7 @@
       </w:rPr>
     </w:lvl>
   </w:abstractNum>
-  <w:abstractNum w:abstractNumId="2" w15:restartNumberingAfterBreak="0">
+  <w:abstractNum w:abstractNumId="2">
     <w:nsid w:val="3D077D65"/>
     <w:multiLevelType w:val="hybridMultilevel"/>
     <w:tmpl w:val="48400EBE"/>
@@ -846,7 +1121,7 @@
       </w:pPr>
     </w:lvl>
   </w:abstractNum>
-  <w:abstractNum w:abstractNumId="3" w15:restartNumberingAfterBreak="0">
+  <w:abstractNum w:abstractNumId="3">
     <w:nsid w:val="450B7B83"/>
     <w:multiLevelType w:val="hybridMultilevel"/>
     <w:tmpl w:val="73E21842"/>
@@ -937,7 +1212,7 @@
       </w:pPr>
     </w:lvl>
   </w:abstractNum>
-  <w:abstractNum w:abstractNumId="4" w15:restartNumberingAfterBreak="0">
+  <w:abstractNum w:abstractNumId="4">
     <w:nsid w:val="59CA6E11"/>
     <w:multiLevelType w:val="hybridMultilevel"/>
     <w:tmpl w:val="A3461C60"/>
@@ -1051,7 +1326,7 @@
       </w:rPr>
     </w:lvl>
   </w:abstractNum>
-  <w:abstractNum w:abstractNumId="5" w15:restartNumberingAfterBreak="0">
+  <w:abstractNum w:abstractNumId="5">
     <w:nsid w:val="6A690B15"/>
     <w:multiLevelType w:val="hybridMultilevel"/>
     <w:tmpl w:val="91F0481C"/>
@@ -1780,6 +2055,7 @@
     <w:uiPriority w:val="39"/>
     <w:rsid w:val="00C927F1"/>
     <w:tblPr>
+      <w:tblInd w:w="0" w:type="dxa"/>
       <w:tblBorders>
         <w:top w:val="single" w:sz="4" w:space="0" w:color="auto"/>
         <w:left w:val="single" w:sz="4" w:space="0" w:color="auto"/>
@@ -1788,6 +2064,12 @@
         <w:insideH w:val="single" w:sz="4" w:space="0" w:color="auto"/>
         <w:insideV w:val="single" w:sz="4" w:space="0" w:color="auto"/>
       </w:tblBorders>
+      <w:tblCellMar>
+        <w:top w:w="0" w:type="dxa"/>
+        <w:left w:w="108" w:type="dxa"/>
+        <w:bottom w:w="0" w:type="dxa"/>
+        <w:right w:w="108" w:type="dxa"/>
+      </w:tblCellMar>
     </w:tblPr>
   </w:style>
   <w:style w:type="paragraph" w:styleId="BalloonText">
@@ -2682,6 +2964,7 @@
     <w:tblPr>
       <w:tblStyleRowBandSize w:val="1"/>
       <w:tblStyleColBandSize w:val="1"/>
+      <w:tblInd w:w="0" w:type="dxa"/>
       <w:tblBorders>
         <w:top w:val="single" w:sz="4" w:space="0" w:color="9CC2E5"/>
         <w:left w:val="single" w:sz="4" w:space="0" w:color="9CC2E5"/>
@@ -2690,6 +2973,12 @@
         <w:insideH w:val="single" w:sz="4" w:space="0" w:color="9CC2E5"/>
         <w:insideV w:val="single" w:sz="4" w:space="0" w:color="9CC2E5"/>
       </w:tblBorders>
+      <w:tblCellMar>
+        <w:top w:w="0" w:type="dxa"/>
+        <w:left w:w="108" w:type="dxa"/>
+        <w:bottom w:w="0" w:type="dxa"/>
+        <w:right w:w="108" w:type="dxa"/>
+      </w:tblCellMar>
     </w:tblPr>
     <w:tblStylePr w:type="firstRow">
       <w:rPr>
@@ -2788,6 +3077,7 @@
       <w:lang w:val="en-US" w:eastAsia="en-US"/>
     </w:rPr>
     <w:tblPr>
+      <w:tblInd w:w="0" w:type="dxa"/>
       <w:tblBorders>
         <w:top w:val="single" w:sz="4" w:space="0" w:color="auto"/>
         <w:left w:val="single" w:sz="4" w:space="0" w:color="auto"/>
@@ -2796,6 +3086,12 @@
         <w:insideH w:val="single" w:sz="4" w:space="0" w:color="auto"/>
         <w:insideV w:val="single" w:sz="4" w:space="0" w:color="auto"/>
       </w:tblBorders>
+      <w:tblCellMar>
+        <w:top w:w="0" w:type="dxa"/>
+        <w:left w:w="108" w:type="dxa"/>
+        <w:bottom w:w="0" w:type="dxa"/>
+        <w:right w:w="108" w:type="dxa"/>
+      </w:tblCellMar>
     </w:tblPr>
   </w:style>
   <w:style w:type="character" w:customStyle="1" w:styleId="apple-converted-space">
@@ -3320,7 +3616,7 @@
 </file>
 
 <file path=customXml/itemProps1.xml><?xml version="1.0" encoding="utf-8"?>
-<ds:datastoreItem xmlns:ds="http://schemas.openxmlformats.org/officeDocument/2006/customXml" ds:itemID="{BC32919E-38D4-4AE8-8FBA-41A841AB202A}">
+<ds:datastoreItem xmlns:ds="http://schemas.openxmlformats.org/officeDocument/2006/customXml" ds:itemID="{FE513FD5-92B6-40F9-A772-2F50C7C3E714}">
   <ds:schemaRefs>
     <ds:schemaRef ds:uri="http://schemas.openxmlformats.org/officeDocument/2006/bibliography"/>
   </ds:schemaRefs>

</xml_diff>